<commit_message>
fixed typos in documents
</commit_message>
<xml_diff>
--- a/src/data/Axiom template for apicoectomy procedures.docx
+++ b/src/data/Axiom template for apicoectomy procedures.docx
@@ -383,7 +383,10 @@
         <w:t>:</w:t>
       </w:r>
       <w:r>
-        <w:t>Apicoectomy Procecure</w:t>
+        <w:t>Apicoectomy Proced</w:t>
+      </w:r>
+      <w:r>
+        <w:t>ure</w:t>
       </w:r>
     </w:p>
     <w:p>
@@ -744,31 +747,25 @@
         <w:rPr>
           <w:b/>
         </w:rPr>
-        <w:t>endodontic</w:t>
-      </w:r>
-      <w:r>
-        <w:rPr>
-          <w:b/>
-        </w:rPr>
-        <w:t xml:space="preserve"> treatments</w:t>
-      </w:r>
-    </w:p>
-    <w:p>
-      <w:r>
-        <w:t>‘3410’</w:t>
-      </w:r>
-    </w:p>
-    <w:p>
-      <w:r>
-        <w:t>‘3421’</w:t>
-      </w:r>
-    </w:p>
-    <w:p>
-      <w:r>
-        <w:t>‘3425’</w:t>
+        <w:t>apicoectomy</w:t>
       </w:r>
       <w:bookmarkStart w:id="0" w:name="_GoBack"/>
       <w:bookmarkEnd w:id="0"/>
+    </w:p>
+    <w:p>
+      <w:r>
+        <w:t>‘3410’</w:t>
+      </w:r>
+    </w:p>
+    <w:p>
+      <w:r>
+        <w:t>‘3421’</w:t>
+      </w:r>
+    </w:p>
+    <w:p>
+      <w:r>
+        <w:t>‘3425’</w:t>
+      </w:r>
     </w:p>
     <w:sectPr>
       <w:pgSz w:w="12240" w:h="15840"/>

</xml_diff>

<commit_message>
remove Axiom template for fixed partial denture procedures.docx. This was repalaced by Axiom template for fixed partial pontic procedures.docx.
</commit_message>
<xml_diff>
--- a/src/data/Axiom template for apicoectomy procedures.docx
+++ b/src/data/Axiom template for apicoectomy procedures.docx
@@ -741,16 +741,314 @@
         <w:rPr>
           <w:b/>
         </w:rPr>
-        <w:t xml:space="preserve">- CDT codes for </w:t>
-      </w:r>
-      <w:r>
-        <w:rPr>
-          <w:b/>
-        </w:rPr>
-        <w:t>apicoectomy</w:t>
+        <w:t>- Add organization identifier annotation</w:t>
+      </w:r>
+    </w:p>
+    <w:p>
+      <w:r>
+        <w:rPr>
+          <w:i/>
+        </w:rPr>
+        <w:t>:</w:t>
+      </w:r>
+      <w:r>
+        <w:rPr>
+          <w:i/>
+        </w:rPr>
+        <w:t>tooth</w:t>
+      </w:r>
+      <w:r>
+        <w:rPr>
+          <w:i/>
+        </w:rPr>
+        <w:t xml:space="preserve"> </w:t>
+      </w:r>
+      <w:r>
+        <w:rPr>
+          <w:b/>
+        </w:rPr>
+        <w:t xml:space="preserve">organization identifier </w:t>
+      </w:r>
+      <w:r>
+        <w:t>“</w:t>
+      </w:r>
+      <w:r>
+        <w:rPr>
+          <w:i/>
+        </w:rPr>
+        <w:t>NDBPRN practice #</w:t>
       </w:r>
       <w:bookmarkStart w:id="0" w:name="_GoBack"/>
       <w:bookmarkEnd w:id="0"/>
+      <w:r>
+        <w:t>”</w:t>
+      </w:r>
+    </w:p>
+    <w:p>
+      <w:pPr>
+        <w:rPr>
+          <w:i/>
+        </w:rPr>
+      </w:pPr>
+      <w:r>
+        <w:rPr>
+          <w:i/>
+        </w:rPr>
+        <w:t>:</w:t>
+      </w:r>
+      <w:r>
+        <w:rPr>
+          <w:i/>
+        </w:rPr>
+        <w:t>material</w:t>
+      </w:r>
+      <w:r>
+        <w:rPr>
+          <w:i/>
+        </w:rPr>
+        <w:t xml:space="preserve"> </w:t>
+      </w:r>
+      <w:r>
+        <w:rPr>
+          <w:b/>
+        </w:rPr>
+        <w:t xml:space="preserve">organization identifier </w:t>
+      </w:r>
+      <w:r>
+        <w:t>“</w:t>
+      </w:r>
+      <w:r>
+        <w:rPr>
+          <w:i/>
+        </w:rPr>
+        <w:t>NDBPRN practice #</w:t>
+      </w:r>
+      <w:r>
+        <w:t>”</w:t>
+      </w:r>
+    </w:p>
+    <w:p>
+      <w:pPr>
+        <w:rPr>
+          <w:i/>
+        </w:rPr>
+      </w:pPr>
+      <w:r>
+        <w:rPr>
+          <w:i/>
+        </w:rPr>
+        <w:t>:</w:t>
+      </w:r>
+      <w:r>
+        <w:rPr>
+          <w:i/>
+        </w:rPr>
+        <w:t>patient</w:t>
+      </w:r>
+      <w:r>
+        <w:rPr>
+          <w:i/>
+        </w:rPr>
+        <w:t xml:space="preserve"> </w:t>
+      </w:r>
+      <w:r>
+        <w:rPr>
+          <w:b/>
+        </w:rPr>
+        <w:t xml:space="preserve">organization identifier </w:t>
+      </w:r>
+      <w:r>
+        <w:t>“</w:t>
+      </w:r>
+      <w:r>
+        <w:rPr>
+          <w:i/>
+        </w:rPr>
+        <w:t>NDBPRN practice #</w:t>
+      </w:r>
+      <w:r>
+        <w:t>”</w:t>
+      </w:r>
+    </w:p>
+    <w:p>
+      <w:pPr>
+        <w:rPr>
+          <w:i/>
+        </w:rPr>
+      </w:pPr>
+      <w:r>
+        <w:rPr>
+          <w:i/>
+        </w:rPr>
+        <w:t>:</w:t>
+      </w:r>
+      <w:r>
+        <w:rPr>
+          <w:i/>
+        </w:rPr>
+        <w:t>provider</w:t>
+      </w:r>
+      <w:r>
+        <w:rPr>
+          <w:i/>
+        </w:rPr>
+        <w:t xml:space="preserve"> </w:t>
+      </w:r>
+      <w:r>
+        <w:rPr>
+          <w:b/>
+        </w:rPr>
+        <w:t xml:space="preserve">organization identifier </w:t>
+      </w:r>
+      <w:r>
+        <w:t>“</w:t>
+      </w:r>
+      <w:r>
+        <w:rPr>
+          <w:i/>
+        </w:rPr>
+        <w:t>NDBPRN practice #</w:t>
+      </w:r>
+      <w:r>
+        <w:t>”</w:t>
+      </w:r>
+    </w:p>
+    <w:p>
+      <w:pPr>
+        <w:rPr>
+          <w:i/>
+        </w:rPr>
+      </w:pPr>
+      <w:r>
+        <w:rPr>
+          <w:i/>
+        </w:rPr>
+        <w:t>:visit</w:t>
+      </w:r>
+      <w:r>
+        <w:rPr>
+          <w:i/>
+        </w:rPr>
+        <w:t xml:space="preserve"> </w:t>
+      </w:r>
+      <w:r>
+        <w:rPr>
+          <w:b/>
+        </w:rPr>
+        <w:t xml:space="preserve">organization identifier </w:t>
+      </w:r>
+      <w:r>
+        <w:t>“</w:t>
+      </w:r>
+      <w:r>
+        <w:rPr>
+          <w:i/>
+        </w:rPr>
+        <w:t>NDBPRN practice #</w:t>
+      </w:r>
+      <w:r>
+        <w:t>”</w:t>
+      </w:r>
+    </w:p>
+    <w:p>
+      <w:pPr>
+        <w:rPr>
+          <w:i/>
+        </w:rPr>
+      </w:pPr>
+      <w:r>
+        <w:rPr>
+          <w:i/>
+        </w:rPr>
+        <w:t>:procedure</w:t>
+      </w:r>
+      <w:r>
+        <w:rPr>
+          <w:i/>
+        </w:rPr>
+        <w:t xml:space="preserve"> </w:t>
+      </w:r>
+      <w:r>
+        <w:rPr>
+          <w:b/>
+        </w:rPr>
+        <w:t xml:space="preserve">organization identifier </w:t>
+      </w:r>
+      <w:r>
+        <w:t>“</w:t>
+      </w:r>
+      <w:r>
+        <w:rPr>
+          <w:i/>
+        </w:rPr>
+        <w:t>NDBPRN practice #</w:t>
+      </w:r>
+      <w:r>
+        <w:t>”</w:t>
+      </w:r>
+    </w:p>
+    <w:p>
+      <w:pPr>
+        <w:rPr>
+          <w:i/>
+        </w:rPr>
+      </w:pPr>
+      <w:r>
+        <w:rPr>
+          <w:i/>
+        </w:rPr>
+        <w:t>:cdt</w:t>
+      </w:r>
+      <w:r>
+        <w:rPr>
+          <w:i/>
+        </w:rPr>
+        <w:t xml:space="preserve"> </w:t>
+      </w:r>
+      <w:r>
+        <w:rPr>
+          <w:b/>
+        </w:rPr>
+        <w:t xml:space="preserve">organization identifier </w:t>
+      </w:r>
+      <w:r>
+        <w:t>“</w:t>
+      </w:r>
+      <w:r>
+        <w:rPr>
+          <w:i/>
+        </w:rPr>
+        <w:t>NDBPRN practice #</w:t>
+      </w:r>
+      <w:r>
+        <w:t>”</w:t>
+      </w:r>
+    </w:p>
+    <w:p>
+      <w:pPr>
+        <w:rPr>
+          <w:b/>
+        </w:rPr>
+      </w:pPr>
+    </w:p>
+    <w:p>
+      <w:pPr>
+        <w:rPr>
+          <w:b/>
+        </w:rPr>
+      </w:pPr>
+      <w:r>
+        <w:rPr>
+          <w:b/>
+        </w:rPr>
+        <w:t xml:space="preserve">- CDT codes for </w:t>
+      </w:r>
+      <w:r>
+        <w:rPr>
+          <w:b/>
+        </w:rPr>
+        <w:t>apicoectomy</w:t>
+      </w:r>
     </w:p>
     <w:p>
       <w:r>

</xml_diff>

<commit_message>
remove axiom file for fixed partual dentures and update spelling error in other axiom files: NDBPRN -> NDPBRN
</commit_message>
<xml_diff>
--- a/src/data/Axiom template for apicoectomy procedures.docx
+++ b/src/data/Axiom template for apicoectomy procedures.docx
@@ -776,249 +776,345 @@
         <w:rPr>
           <w:i/>
         </w:rPr>
-        <w:t>NDBPRN practice #</w:t>
+        <w:t>ND</w:t>
+      </w:r>
+      <w:r>
+        <w:rPr>
+          <w:i/>
+        </w:rPr>
+        <w:t>P</w:t>
+      </w:r>
+      <w:r>
+        <w:rPr>
+          <w:i/>
+        </w:rPr>
+        <w:t>B</w:t>
+      </w:r>
+      <w:r>
+        <w:rPr>
+          <w:i/>
+        </w:rPr>
+        <w:t>RN practice #</w:t>
+      </w:r>
+      <w:r>
+        <w:t>”</w:t>
+      </w:r>
+    </w:p>
+    <w:p>
+      <w:pPr>
+        <w:rPr>
+          <w:i/>
+        </w:rPr>
+      </w:pPr>
+      <w:r>
+        <w:rPr>
+          <w:i/>
+        </w:rPr>
+        <w:t xml:space="preserve">:material </w:t>
+      </w:r>
+      <w:r>
+        <w:rPr>
+          <w:b/>
+        </w:rPr>
+        <w:t xml:space="preserve">organization identifier </w:t>
+      </w:r>
+      <w:r>
+        <w:t>“</w:t>
+      </w:r>
+      <w:r>
+        <w:rPr>
+          <w:i/>
+        </w:rPr>
+        <w:t>ND</w:t>
+      </w:r>
+      <w:r>
+        <w:rPr>
+          <w:i/>
+        </w:rPr>
+        <w:t>P</w:t>
+      </w:r>
+      <w:r>
+        <w:rPr>
+          <w:i/>
+        </w:rPr>
+        <w:t>B</w:t>
+      </w:r>
+      <w:r>
+        <w:rPr>
+          <w:i/>
+        </w:rPr>
+        <w:t>RN practice #</w:t>
+      </w:r>
+      <w:r>
+        <w:t>”</w:t>
+      </w:r>
+    </w:p>
+    <w:p>
+      <w:pPr>
+        <w:rPr>
+          <w:i/>
+        </w:rPr>
+      </w:pPr>
+      <w:r>
+        <w:rPr>
+          <w:i/>
+        </w:rPr>
+        <w:t>:</w:t>
+      </w:r>
+      <w:r>
+        <w:rPr>
+          <w:i/>
+        </w:rPr>
+        <w:t>patient</w:t>
+      </w:r>
+      <w:r>
+        <w:rPr>
+          <w:i/>
+        </w:rPr>
+        <w:t xml:space="preserve"> </w:t>
+      </w:r>
+      <w:r>
+        <w:rPr>
+          <w:b/>
+        </w:rPr>
+        <w:t xml:space="preserve">organization identifier </w:t>
+      </w:r>
+      <w:r>
+        <w:t>“</w:t>
+      </w:r>
+      <w:r>
+        <w:rPr>
+          <w:i/>
+        </w:rPr>
+        <w:t>ND</w:t>
+      </w:r>
+      <w:r>
+        <w:rPr>
+          <w:i/>
+        </w:rPr>
+        <w:t>P</w:t>
+      </w:r>
+      <w:r>
+        <w:rPr>
+          <w:i/>
+        </w:rPr>
+        <w:t>B</w:t>
+      </w:r>
+      <w:r>
+        <w:rPr>
+          <w:i/>
+        </w:rPr>
+        <w:t>RN practice #</w:t>
+      </w:r>
+      <w:r>
+        <w:t>”</w:t>
+      </w:r>
+    </w:p>
+    <w:p>
+      <w:pPr>
+        <w:rPr>
+          <w:i/>
+        </w:rPr>
+      </w:pPr>
+      <w:r>
+        <w:rPr>
+          <w:i/>
+        </w:rPr>
+        <w:t>:</w:t>
+      </w:r>
+      <w:r>
+        <w:rPr>
+          <w:i/>
+        </w:rPr>
+        <w:t>provider</w:t>
+      </w:r>
+      <w:r>
+        <w:rPr>
+          <w:i/>
+        </w:rPr>
+        <w:t xml:space="preserve"> </w:t>
+      </w:r>
+      <w:r>
+        <w:rPr>
+          <w:b/>
+        </w:rPr>
+        <w:t xml:space="preserve">organization identifier </w:t>
+      </w:r>
+      <w:r>
+        <w:t>“</w:t>
+      </w:r>
+      <w:r>
+        <w:rPr>
+          <w:i/>
+        </w:rPr>
+        <w:t>ND</w:t>
+      </w:r>
+      <w:r>
+        <w:rPr>
+          <w:i/>
+        </w:rPr>
+        <w:t>P</w:t>
+      </w:r>
+      <w:r>
+        <w:rPr>
+          <w:i/>
+        </w:rPr>
+        <w:t>B</w:t>
+      </w:r>
+      <w:r>
+        <w:rPr>
+          <w:i/>
+        </w:rPr>
+        <w:t>RN practice #</w:t>
+      </w:r>
+      <w:r>
+        <w:t>”</w:t>
+      </w:r>
+    </w:p>
+    <w:p>
+      <w:pPr>
+        <w:rPr>
+          <w:i/>
+        </w:rPr>
+      </w:pPr>
+      <w:r>
+        <w:rPr>
+          <w:i/>
+        </w:rPr>
+        <w:t xml:space="preserve">:visit </w:t>
+      </w:r>
+      <w:r>
+        <w:rPr>
+          <w:b/>
+        </w:rPr>
+        <w:t xml:space="preserve">organization identifier </w:t>
+      </w:r>
+      <w:r>
+        <w:t>“</w:t>
+      </w:r>
+      <w:r>
+        <w:rPr>
+          <w:i/>
+        </w:rPr>
+        <w:t>ND</w:t>
+      </w:r>
+      <w:r>
+        <w:rPr>
+          <w:i/>
+        </w:rPr>
+        <w:t>P</w:t>
+      </w:r>
+      <w:r>
+        <w:rPr>
+          <w:i/>
+        </w:rPr>
+        <w:t>B</w:t>
+      </w:r>
+      <w:r>
+        <w:rPr>
+          <w:i/>
+        </w:rPr>
+        <w:t>RN practice #</w:t>
+      </w:r>
+      <w:r>
+        <w:t>”</w:t>
+      </w:r>
+    </w:p>
+    <w:p>
+      <w:pPr>
+        <w:rPr>
+          <w:i/>
+        </w:rPr>
+      </w:pPr>
+      <w:r>
+        <w:rPr>
+          <w:i/>
+        </w:rPr>
+        <w:t xml:space="preserve">:procedure </w:t>
+      </w:r>
+      <w:r>
+        <w:rPr>
+          <w:b/>
+        </w:rPr>
+        <w:t xml:space="preserve">organization identifier </w:t>
+      </w:r>
+      <w:r>
+        <w:t>“</w:t>
+      </w:r>
+      <w:r>
+        <w:rPr>
+          <w:i/>
+        </w:rPr>
+        <w:t>ND</w:t>
+      </w:r>
+      <w:r>
+        <w:rPr>
+          <w:i/>
+        </w:rPr>
+        <w:t>P</w:t>
+      </w:r>
+      <w:r>
+        <w:rPr>
+          <w:i/>
+        </w:rPr>
+        <w:t>B</w:t>
+      </w:r>
+      <w:r>
+        <w:rPr>
+          <w:i/>
+        </w:rPr>
+        <w:t>RN practice #</w:t>
+      </w:r>
+      <w:r>
+        <w:t>”</w:t>
+      </w:r>
+    </w:p>
+    <w:p>
+      <w:pPr>
+        <w:rPr>
+          <w:i/>
+        </w:rPr>
+      </w:pPr>
+      <w:r>
+        <w:rPr>
+          <w:i/>
+        </w:rPr>
+        <w:t xml:space="preserve">:cdt </w:t>
+      </w:r>
+      <w:r>
+        <w:rPr>
+          <w:b/>
+        </w:rPr>
+        <w:t xml:space="preserve">organization identifier </w:t>
+      </w:r>
+      <w:r>
+        <w:t>“</w:t>
+      </w:r>
+      <w:r>
+        <w:rPr>
+          <w:i/>
+        </w:rPr>
+        <w:t>ND</w:t>
+      </w:r>
+      <w:r>
+        <w:rPr>
+          <w:i/>
+        </w:rPr>
+        <w:t>P</w:t>
+      </w:r>
+      <w:r>
+        <w:rPr>
+          <w:i/>
+        </w:rPr>
+        <w:t>B</w:t>
       </w:r>
       <w:bookmarkStart w:id="0" w:name="_GoBack"/>
       <w:bookmarkEnd w:id="0"/>
       <w:r>
-        <w:t>”</w:t>
-      </w:r>
-    </w:p>
-    <w:p>
-      <w:pPr>
-        <w:rPr>
-          <w:i/>
-        </w:rPr>
-      </w:pPr>
-      <w:r>
-        <w:rPr>
-          <w:i/>
-        </w:rPr>
-        <w:t>:</w:t>
-      </w:r>
-      <w:r>
-        <w:rPr>
-          <w:i/>
-        </w:rPr>
-        <w:t>material</w:t>
-      </w:r>
-      <w:r>
-        <w:rPr>
-          <w:i/>
-        </w:rPr>
-        <w:t xml:space="preserve"> </w:t>
-      </w:r>
-      <w:r>
-        <w:rPr>
-          <w:b/>
-        </w:rPr>
-        <w:t xml:space="preserve">organization identifier </w:t>
-      </w:r>
-      <w:r>
-        <w:t>“</w:t>
-      </w:r>
-      <w:r>
-        <w:rPr>
-          <w:i/>
-        </w:rPr>
-        <w:t>NDBPRN practice #</w:t>
-      </w:r>
-      <w:r>
-        <w:t>”</w:t>
-      </w:r>
-    </w:p>
-    <w:p>
-      <w:pPr>
-        <w:rPr>
-          <w:i/>
-        </w:rPr>
-      </w:pPr>
-      <w:r>
-        <w:rPr>
-          <w:i/>
-        </w:rPr>
-        <w:t>:</w:t>
-      </w:r>
-      <w:r>
-        <w:rPr>
-          <w:i/>
-        </w:rPr>
-        <w:t>patient</w:t>
-      </w:r>
-      <w:r>
-        <w:rPr>
-          <w:i/>
-        </w:rPr>
-        <w:t xml:space="preserve"> </w:t>
-      </w:r>
-      <w:r>
-        <w:rPr>
-          <w:b/>
-        </w:rPr>
-        <w:t xml:space="preserve">organization identifier </w:t>
-      </w:r>
-      <w:r>
-        <w:t>“</w:t>
-      </w:r>
-      <w:r>
-        <w:rPr>
-          <w:i/>
-        </w:rPr>
-        <w:t>NDBPRN practice #</w:t>
-      </w:r>
-      <w:r>
-        <w:t>”</w:t>
-      </w:r>
-    </w:p>
-    <w:p>
-      <w:pPr>
-        <w:rPr>
-          <w:i/>
-        </w:rPr>
-      </w:pPr>
-      <w:r>
-        <w:rPr>
-          <w:i/>
-        </w:rPr>
-        <w:t>:</w:t>
-      </w:r>
-      <w:r>
-        <w:rPr>
-          <w:i/>
-        </w:rPr>
-        <w:t>provider</w:t>
-      </w:r>
-      <w:r>
-        <w:rPr>
-          <w:i/>
-        </w:rPr>
-        <w:t xml:space="preserve"> </w:t>
-      </w:r>
-      <w:r>
-        <w:rPr>
-          <w:b/>
-        </w:rPr>
-        <w:t xml:space="preserve">organization identifier </w:t>
-      </w:r>
-      <w:r>
-        <w:t>“</w:t>
-      </w:r>
-      <w:r>
-        <w:rPr>
-          <w:i/>
-        </w:rPr>
-        <w:t>NDBPRN practice #</w:t>
-      </w:r>
-      <w:r>
-        <w:t>”</w:t>
-      </w:r>
-    </w:p>
-    <w:p>
-      <w:pPr>
-        <w:rPr>
-          <w:i/>
-        </w:rPr>
-      </w:pPr>
-      <w:r>
-        <w:rPr>
-          <w:i/>
-        </w:rPr>
-        <w:t>:visit</w:t>
-      </w:r>
-      <w:r>
-        <w:rPr>
-          <w:i/>
-        </w:rPr>
-        <w:t xml:space="preserve"> </w:t>
-      </w:r>
-      <w:r>
-        <w:rPr>
-          <w:b/>
-        </w:rPr>
-        <w:t xml:space="preserve">organization identifier </w:t>
-      </w:r>
-      <w:r>
-        <w:t>“</w:t>
-      </w:r>
-      <w:r>
-        <w:rPr>
-          <w:i/>
-        </w:rPr>
-        <w:t>NDBPRN practice #</w:t>
-      </w:r>
-      <w:r>
-        <w:t>”</w:t>
-      </w:r>
-    </w:p>
-    <w:p>
-      <w:pPr>
-        <w:rPr>
-          <w:i/>
-        </w:rPr>
-      </w:pPr>
-      <w:r>
-        <w:rPr>
-          <w:i/>
-        </w:rPr>
-        <w:t>:procedure</w:t>
-      </w:r>
-      <w:r>
-        <w:rPr>
-          <w:i/>
-        </w:rPr>
-        <w:t xml:space="preserve"> </w:t>
-      </w:r>
-      <w:r>
-        <w:rPr>
-          <w:b/>
-        </w:rPr>
-        <w:t xml:space="preserve">organization identifier </w:t>
-      </w:r>
-      <w:r>
-        <w:t>“</w:t>
-      </w:r>
-      <w:r>
-        <w:rPr>
-          <w:i/>
-        </w:rPr>
-        <w:t>NDBPRN practice #</w:t>
-      </w:r>
-      <w:r>
-        <w:t>”</w:t>
-      </w:r>
-    </w:p>
-    <w:p>
-      <w:pPr>
-        <w:rPr>
-          <w:i/>
-        </w:rPr>
-      </w:pPr>
-      <w:r>
-        <w:rPr>
-          <w:i/>
-        </w:rPr>
-        <w:t>:cdt</w:t>
-      </w:r>
-      <w:r>
-        <w:rPr>
-          <w:i/>
-        </w:rPr>
-        <w:t xml:space="preserve"> </w:t>
-      </w:r>
-      <w:r>
-        <w:rPr>
-          <w:b/>
-        </w:rPr>
-        <w:t xml:space="preserve">organization identifier </w:t>
-      </w:r>
-      <w:r>
-        <w:t>“</w:t>
-      </w:r>
-      <w:r>
-        <w:rPr>
-          <w:i/>
-        </w:rPr>
-        <w:t>NDBPRN practice #</w:t>
+        <w:rPr>
+          <w:i/>
+        </w:rPr>
+        <w:t>RN practice #</w:t>
       </w:r>
       <w:r>
         <w:t>”</w:t>

</xml_diff>